<commit_message>
finished report, added more comments and stuff
</commit_message>
<xml_diff>
--- a/Knn Write Up.docx
+++ b/Knn Write Up.docx
@@ -1,42 +1,81 @@
 
 <file path=word/document.xml><?xml version="1.0" encoding="utf-8"?>
-<w:document xmlns:wpc="http://schemas.microsoft.com/office/word/2010/wordprocessingCanvas" xmlns:cx="http://schemas.microsoft.com/office/drawing/2014/chartex" xmlns:cx1="http://schemas.microsoft.com/office/drawing/2015/9/8/chartex" xmlns:cx2="http://schemas.microsoft.com/office/drawing/2015/10/21/chartex" xmlns:cx3="http://schemas.microsoft.com/office/drawing/2016/5/9/chartex" xmlns:cx4="http://schemas.microsoft.com/office/drawing/2016/5/10/chartex" xmlns:cx5="http://schemas.microsoft.com/office/drawing/2016/5/11/chartex" xmlns:cx6="http://schemas.microsoft.com/office/drawing/2016/5/12/chartex" xmlns:cx7="http://schemas.microsoft.com/office/drawing/2016/5/13/chartex" xmlns:cx8="http://schemas.microsoft.com/office/drawing/2016/5/14/chartex" xmlns:mc="http://schemas.openxmlformats.org/markup-compatibility/2006" xmlns:aink="http://schemas.microsoft.com/office/drawing/2016/ink" xmlns:am3d="http://schemas.microsoft.com/office/drawing/2017/model3d" xmlns:o="urn:schemas-microsoft-com:office:office" xmlns:r="http://schemas.openxmlformats.org/officeDocument/2006/relationships" xmlns:m="http://schemas.openxmlformats.org/officeDocument/2006/math" xmlns:v="urn:schemas-microsoft-com:vml" xmlns:wp14="http://schemas.microsoft.com/office/word/2010/wordprocessingDrawing" xmlns:wp="http://schemas.openxmlformats.org/drawingml/2006/wordprocessingDrawing" xmlns:w10="urn:schemas-microsoft-com:office:word" xmlns:w="http://schemas.openxmlformats.org/wordprocessingml/2006/main" xmlns:w14="http://schemas.microsoft.com/office/word/2010/wordml" xmlns:w15="http://schemas.microsoft.com/office/word/2012/wordml" xmlns:w16cid="http://schemas.microsoft.com/office/word/2016/wordml/cid" xmlns:w16se="http://schemas.microsoft.com/office/word/2015/wordml/symex" xmlns:wpg="http://schemas.microsoft.com/office/word/2010/wordprocessingGroup" xmlns:wpi="http://schemas.microsoft.com/office/word/2010/wordprocessingInk" xmlns:wne="http://schemas.microsoft.com/office/word/2006/wordml" xmlns:wps="http://schemas.microsoft.com/office/word/2010/wordprocessingShape" mc:Ignorable="w14 w15 w16se w16cid wp14">
+<w:document xmlns:o="urn:schemas-microsoft-com:office:office" xmlns:r="http://schemas.openxmlformats.org/officeDocument/2006/relationships" xmlns:v="urn:schemas-microsoft-com:vml" xmlns:w="http://schemas.openxmlformats.org/wordprocessingml/2006/main" xmlns:w10="urn:schemas-microsoft-com:office:word" xmlns:wp="http://schemas.openxmlformats.org/drawingml/2006/wordprocessingDrawing" xmlns:wps="http://schemas.microsoft.com/office/word/2010/wordprocessingShape" xmlns:wpg="http://schemas.microsoft.com/office/word/2010/wordprocessingGroup" xmlns:mc="http://schemas.openxmlformats.org/markup-compatibility/2006" xmlns:wp14="http://schemas.microsoft.com/office/word/2010/wordprocessingDrawing" xmlns:w14="http://schemas.microsoft.com/office/word/2010/wordml" mc:Ignorable="w14 wp14">
   <w:body>
     <w:p>
-      <w:r>
-        <w:t xml:space="preserve">The data shows that there are 9 classes. There </w:t>
-      </w:r>
-      <w:r>
-        <w:t>is</w:t>
-      </w:r>
-      <w:r>
-        <w:t xml:space="preserve"> one data point for quality 0 and one data point at quality 11. There is very few high </w:t>
-      </w:r>
-      <w:proofErr w:type="gramStart"/>
-      <w:r>
-        <w:t>quality</w:t>
-      </w:r>
-      <w:proofErr w:type="gramEnd"/>
-      <w:r>
-        <w:t xml:space="preserve"> 9’s and very few quality</w:t>
-      </w:r>
-      <w:r>
-        <w:t xml:space="preserve"> </w:t>
-      </w:r>
-      <w:r>
-        <w:t xml:space="preserve">3’s.  </w:t>
-      </w:r>
-    </w:p>
-    <w:p>
-      <w:r>
-        <w:rPr>
-          <w:noProof/>
-        </w:rPr>
+      <w:pPr>
+        <w:pStyle w:val="Normal"/>
+        <w:rPr/>
+      </w:pPr>
+      <w:r>
+        <w:rPr/>
+        <w:t>Victor Castellanos</w:t>
+      </w:r>
+    </w:p>
+    <w:p>
+      <w:pPr>
+        <w:pStyle w:val="Normal"/>
+        <w:rPr/>
+      </w:pPr>
+      <w:r>
+        <w:rPr/>
+        <w:t>Ian Schenck</w:t>
+      </w:r>
+    </w:p>
+    <w:p>
+      <w:pPr>
+        <w:pStyle w:val="Normal"/>
+        <w:jc w:val="center"/>
+        <w:rPr/>
+      </w:pPr>
+      <w:r>
+        <w:rPr/>
+        <w:t>CECS 550 Project 3 - kNN</w:t>
+      </w:r>
+    </w:p>
+    <w:p>
+      <w:pPr>
+        <w:pStyle w:val="Normal"/>
+        <w:rPr>
+          <w:b/>
+          <w:b/>
+          <w:bCs/>
+        </w:rPr>
+      </w:pPr>
+      <w:r>
+        <w:rPr>
+          <w:b/>
+          <w:bCs/>
+        </w:rPr>
+        <w:t>Part 1 – Data Wrangling</w:t>
+      </w:r>
+    </w:p>
+    <w:p>
+      <w:pPr>
+        <w:pStyle w:val="Normal"/>
+        <w:rPr/>
+      </w:pPr>
+      <w:r>
+        <w:rPr/>
+        <w:t>Our first task was to preprocess the data, T</w:t>
+      </w:r>
+      <w:r>
+        <w:rPr/>
+        <w:t xml:space="preserve">he data shows that there are 9 classes. There is one data point for quality 0 and one data point at quality 11. There is very few high quality 9’s and very few quality 3’s.  </w:t>
+      </w:r>
+    </w:p>
+    <w:p>
+      <w:pPr>
+        <w:pStyle w:val="Normal"/>
+        <w:rPr/>
+      </w:pPr>
+      <w:r>
+        <w:rPr/>
         <w:drawing>
-          <wp:inline distT="0" distB="0" distL="0" distR="0" wp14:anchorId="3F3D1170" wp14:editId="5B0AEEA8">
+          <wp:inline distT="0" distB="0" distL="0" distR="0">
             <wp:extent cx="5943600" cy="1684655"/>
             <wp:effectExtent l="0" t="0" r="0" b="0"/>
-            <wp:docPr id="1" name="Picture 1"/>
+            <wp:docPr id="1" name="Picture 1" descr=""/>
             <wp:cNvGraphicFramePr>
               <a:graphicFrameLocks xmlns:a="http://schemas.openxmlformats.org/drawingml/2006/main" noChangeAspect="1"/>
             </wp:cNvGraphicFramePr>
@@ -44,16 +83,18 @@
               <a:graphicData uri="http://schemas.openxmlformats.org/drawingml/2006/picture">
                 <pic:pic xmlns:pic="http://schemas.openxmlformats.org/drawingml/2006/picture">
                   <pic:nvPicPr>
-                    <pic:cNvPr id="1" name=""/>
-                    <pic:cNvPicPr/>
+                    <pic:cNvPr id="1" name="Picture 1" descr=""/>
+                    <pic:cNvPicPr>
+                      <a:picLocks noChangeAspect="1" noChangeArrowheads="1"/>
+                    </pic:cNvPicPr>
                   </pic:nvPicPr>
                   <pic:blipFill>
-                    <a:blip r:embed="rId4"/>
+                    <a:blip r:embed="rId2"/>
                     <a:stretch>
                       <a:fillRect/>
                     </a:stretch>
                   </pic:blipFill>
-                  <pic:spPr>
+                  <pic:spPr bwMode="auto">
                     <a:xfrm>
                       <a:off x="0" y="0"/>
                       <a:ext cx="5943600" cy="1684655"/>
@@ -70,23 +111,27 @@
       </w:r>
     </w:p>
     <w:p>
-      <w:r>
-        <w:t>Looking at the histogram of each of the features we can see that most of the data for each of the features are around the same region. There are some exceptions, for example free sulfur dioxide has most values from 0 to 100 but has some values up to 300</w:t>
-      </w:r>
-      <w:r>
-        <w:t xml:space="preserve">. Total Sulfur Dioxide has most values ranging from 0 to a little over 200 and few values going to about 400. This showed us that we need to investigate for possible outliers. </w:t>
-      </w:r>
-    </w:p>
-    <w:p>
-      <w:r>
-        <w:rPr>
-          <w:noProof/>
-        </w:rPr>
+      <w:pPr>
+        <w:pStyle w:val="Normal"/>
+        <w:rPr/>
+      </w:pPr>
+      <w:r>
+        <w:rPr/>
+        <w:t xml:space="preserve">Looking at the histogram of each of the features we can see that most of the data for each of the features are around the same region. There are some exceptions, for example free sulfur dioxide has most values from 0 to 100 but has some values up to 300. Total Sulfur Dioxide has most values ranging from 0 to a little over 200 and few values going to about 400. This showed us that we need to investigate for possible outliers. </w:t>
+      </w:r>
+    </w:p>
+    <w:p>
+      <w:pPr>
+        <w:pStyle w:val="Normal"/>
+        <w:rPr/>
+      </w:pPr>
+      <w:r>
+        <w:rPr/>
         <w:drawing>
-          <wp:inline distT="0" distB="0" distL="0" distR="0" wp14:anchorId="7DA23C66" wp14:editId="335DE41A">
+          <wp:inline distT="0" distB="1270" distL="0" distR="0">
             <wp:extent cx="5943600" cy="3713480"/>
-            <wp:effectExtent l="0" t="0" r="0" b="1270"/>
-            <wp:docPr id="2" name="Picture 2"/>
+            <wp:effectExtent l="0" t="0" r="0" b="0"/>
+            <wp:docPr id="2" name="Picture 2" descr=""/>
             <wp:cNvGraphicFramePr>
               <a:graphicFrameLocks xmlns:a="http://schemas.openxmlformats.org/drawingml/2006/main" noChangeAspect="1"/>
             </wp:cNvGraphicFramePr>
@@ -94,16 +139,18 @@
               <a:graphicData uri="http://schemas.openxmlformats.org/drawingml/2006/picture">
                 <pic:pic xmlns:pic="http://schemas.openxmlformats.org/drawingml/2006/picture">
                   <pic:nvPicPr>
-                    <pic:cNvPr id="1" name=""/>
-                    <pic:cNvPicPr/>
+                    <pic:cNvPr id="2" name="Picture 2" descr=""/>
+                    <pic:cNvPicPr>
+                      <a:picLocks noChangeAspect="1" noChangeArrowheads="1"/>
+                    </pic:cNvPicPr>
                   </pic:nvPicPr>
                   <pic:blipFill>
-                    <a:blip r:embed="rId5"/>
+                    <a:blip r:embed="rId3"/>
                     <a:stretch>
                       <a:fillRect/>
                     </a:stretch>
                   </pic:blipFill>
-                  <pic:spPr>
+                  <pic:spPr bwMode="auto">
                     <a:xfrm>
                       <a:off x="0" y="0"/>
                       <a:ext cx="5943600" cy="3713480"/>
@@ -121,85 +168,62 @@
     </w:p>
     <w:p>
       <w:pPr>
-        <w:rPr>
-          <w:noProof/>
-        </w:rPr>
-      </w:pPr>
-      <w:r>
-        <w:rPr>
-          <w:noProof/>
-        </w:rPr>
-        <w:t>We can also look at a 2d scatter plot</w:t>
-      </w:r>
-      <w:r>
-        <w:rPr>
-          <w:noProof/>
-        </w:rPr>
-        <w:t xml:space="preserve"> comparing pairs of features</w:t>
-      </w:r>
-      <w:r>
-        <w:rPr>
-          <w:noProof/>
-        </w:rPr>
-        <w:t xml:space="preserve">. The graph going left to right look at </w:t>
-      </w:r>
-      <w:r>
-        <w:rPr>
-          <w:noProof/>
-        </w:rPr>
-        <w:t xml:space="preserve">    Fixed Acidity, Volatile Acidity,Citric Acid, Residual Sugar, Chlorides, Free Sulfur Dioxide, Total Sulfur Dioxide, Density,pH, Sulphates, Alcohol , Quality</w:t>
-      </w:r>
-      <w:r>
-        <w:rPr>
-          <w:noProof/>
-        </w:rPr>
-        <w:t>.  Then top to bottom in the exact same order. Most of the graphs have</w:t>
-      </w:r>
-      <w:r>
-        <w:rPr>
-          <w:noProof/>
-        </w:rPr>
-        <w:t xml:space="preserve"> their features concentrated in one area, but it is easy to see that there are points that are outliers.</w:t>
-      </w:r>
-    </w:p>
-    <w:p>
-      <w:pPr>
-        <w:rPr>
-          <w:noProof/>
-        </w:rPr>
-      </w:pPr>
-    </w:p>
-    <w:p>
-      <w:pPr>
-        <w:rPr>
-          <w:noProof/>
-        </w:rPr>
-      </w:pPr>
-    </w:p>
-    <w:p>
-      <w:pPr>
-        <w:rPr>
-          <w:noProof/>
-        </w:rPr>
-      </w:pPr>
-    </w:p>
-    <w:p>
-      <w:pPr>
-        <w:rPr>
-          <w:noProof/>
-        </w:rPr>
-      </w:pPr>
-    </w:p>
-    <w:p>
-      <w:r>
-        <w:rPr>
-          <w:noProof/>
-        </w:rPr>
+        <w:pStyle w:val="Normal"/>
+        <w:rPr/>
+      </w:pPr>
+      <w:r>
+        <w:rPr/>
+        <w:t>We can also look at a 2d scatter plot comparing pairs of features. The graph going left to right look at     Fixed Acidity, Volatile Acidity,Citric Acid, Residual Sugar, Chlorides, Free Sulfur Dioxide, Total Sulfur Dioxide, Density,pH, Sulphates, Alcohol , Quality.  Then top to bottom in the exact same order. Most of the graphs have their features concentrated in one area, but it is easy to see that there are points that are outliers.</w:t>
+      </w:r>
+    </w:p>
+    <w:p>
+      <w:pPr>
+        <w:pStyle w:val="Normal"/>
+        <w:rPr/>
+      </w:pPr>
+      <w:r>
+        <w:rPr/>
+      </w:r>
+    </w:p>
+    <w:p>
+      <w:pPr>
+        <w:pStyle w:val="Normal"/>
+        <w:rPr/>
+      </w:pPr>
+      <w:r>
+        <w:rPr/>
+      </w:r>
+    </w:p>
+    <w:p>
+      <w:pPr>
+        <w:pStyle w:val="Normal"/>
+        <w:rPr/>
+      </w:pPr>
+      <w:r>
+        <w:rPr/>
+      </w:r>
+    </w:p>
+    <w:p>
+      <w:pPr>
+        <w:pStyle w:val="Normal"/>
+        <w:rPr/>
+      </w:pPr>
+      <w:r>
+        <w:rPr/>
+      </w:r>
+    </w:p>
+    <w:p>
+      <w:pPr>
+        <w:pStyle w:val="Normal"/>
+        <w:rPr/>
+      </w:pPr>
+      <w:r>
+        <w:rPr/>
         <w:drawing>
-          <wp:inline distT="0" distB="0" distL="0" distR="0" wp14:anchorId="72A4EF5C" wp14:editId="106DFA42">
+          <wp:inline distT="0" distB="9525" distL="0" distR="0">
             <wp:extent cx="5943600" cy="3914775"/>
-            <wp:effectExtent l="0" t="0" r="0" b="9525"/>
-            <wp:docPr id="3" name="Picture 3"/>
+            <wp:effectExtent l="0" t="0" r="0" b="0"/>
+            <wp:docPr id="3" name="Picture 3" descr=""/>
             <wp:cNvGraphicFramePr>
               <a:graphicFrameLocks xmlns:a="http://schemas.openxmlformats.org/drawingml/2006/main" noChangeAspect="1"/>
             </wp:cNvGraphicFramePr>
@@ -207,16 +231,18 @@
               <a:graphicData uri="http://schemas.openxmlformats.org/drawingml/2006/picture">
                 <pic:pic xmlns:pic="http://schemas.openxmlformats.org/drawingml/2006/picture">
                   <pic:nvPicPr>
-                    <pic:cNvPr id="1" name=""/>
-                    <pic:cNvPicPr/>
+                    <pic:cNvPr id="3" name="Picture 3" descr=""/>
+                    <pic:cNvPicPr>
+                      <a:picLocks noChangeAspect="1" noChangeArrowheads="1"/>
+                    </pic:cNvPicPr>
                   </pic:nvPicPr>
                   <pic:blipFill>
-                    <a:blip r:embed="rId6"/>
+                    <a:blip r:embed="rId4"/>
                     <a:stretch>
                       <a:fillRect/>
                     </a:stretch>
                   </pic:blipFill>
-                  <pic:spPr>
+                  <pic:spPr bwMode="auto">
                     <a:xfrm>
                       <a:off x="0" y="0"/>
                       <a:ext cx="5943600" cy="3914775"/>
@@ -232,17 +258,27 @@
         </w:drawing>
       </w:r>
     </w:p>
-    <w:p/>
-    <w:p>
-      <w:r>
-        <w:rPr>
-          <w:noProof/>
-        </w:rPr>
+    <w:p>
+      <w:pPr>
+        <w:pStyle w:val="Normal"/>
+        <w:rPr/>
+      </w:pPr>
+      <w:r>
+        <w:rPr/>
+      </w:r>
+    </w:p>
+    <w:p>
+      <w:pPr>
+        <w:pStyle w:val="Normal"/>
+        <w:rPr/>
+      </w:pPr>
+      <w:r>
+        <w:rPr/>
         <w:drawing>
-          <wp:inline distT="0" distB="0" distL="0" distR="0" wp14:anchorId="7EDC56AE" wp14:editId="3F3EB805">
+          <wp:inline distT="0" distB="3175" distL="0" distR="0">
             <wp:extent cx="5943600" cy="1597025"/>
-            <wp:effectExtent l="0" t="0" r="0" b="3175"/>
-            <wp:docPr id="4" name="Picture 4"/>
+            <wp:effectExtent l="0" t="0" r="0" b="0"/>
+            <wp:docPr id="4" name="Picture 4" descr=""/>
             <wp:cNvGraphicFramePr>
               <a:graphicFrameLocks xmlns:a="http://schemas.openxmlformats.org/drawingml/2006/main" noChangeAspect="1"/>
             </wp:cNvGraphicFramePr>
@@ -250,16 +286,18 @@
               <a:graphicData uri="http://schemas.openxmlformats.org/drawingml/2006/picture">
                 <pic:pic xmlns:pic="http://schemas.openxmlformats.org/drawingml/2006/picture">
                   <pic:nvPicPr>
-                    <pic:cNvPr id="1" name=""/>
-                    <pic:cNvPicPr/>
+                    <pic:cNvPr id="4" name="Picture 4" descr=""/>
+                    <pic:cNvPicPr>
+                      <a:picLocks noChangeAspect="1" noChangeArrowheads="1"/>
+                    </pic:cNvPicPr>
                   </pic:nvPicPr>
                   <pic:blipFill>
-                    <a:blip r:embed="rId7"/>
+                    <a:blip r:embed="rId5"/>
                     <a:stretch>
                       <a:fillRect/>
                     </a:stretch>
                   </pic:blipFill>
-                  <pic:spPr>
+                  <pic:spPr bwMode="auto">
                     <a:xfrm>
                       <a:off x="0" y="0"/>
                       <a:ext cx="5943600" cy="1597025"/>
@@ -276,36 +314,59 @@
       </w:r>
     </w:p>
     <w:p>
-      <w:r>
-        <w:t xml:space="preserve">We opted for taking out outliers by removing data points that were larger than </w:t>
-      </w:r>
-      <w:r>
-        <w:t xml:space="preserve">3 standard deviations. This lowered are sample size from 4901 with 9 classes to a sample size of 4558 </w:t>
-      </w:r>
-      <w:r>
-        <w:t xml:space="preserve">with 5 classes. </w:t>
-      </w:r>
-      <w:r>
-        <w:t xml:space="preserve"> </w:t>
-      </w:r>
-      <w:r>
-        <w:t xml:space="preserve">We had tried cleaning the data by using the Interquartile rule but found that by doing this we would lose a significant amount of the data. </w:t>
-      </w:r>
-    </w:p>
-    <w:p/>
-    <w:p/>
-    <w:p/>
-    <w:p>
+      <w:pPr>
+        <w:pStyle w:val="Normal"/>
+        <w:rPr/>
+      </w:pPr>
+      <w:r>
+        <w:rPr/>
+        <w:t xml:space="preserve">We opted for taking out outliers by removing data points that were larger than 3 standard deviations. This lowered are sample size from 4901 with 9 classes to a sample size of 4558 with 5 classes.  We had tried cleaning the data by using the Interquartile rule but found that by doing this we would </w:t>
+      </w:r>
+      <w:r>
+        <w:rPr/>
+        <w:t>be cutting out close to a quarter of the data, which seemed excessive.</w:t>
+      </w:r>
+    </w:p>
+    <w:p>
+      <w:pPr>
+        <w:pStyle w:val="Normal"/>
+        <w:rPr/>
+      </w:pPr>
+      <w:r>
+        <w:rPr/>
+      </w:r>
+    </w:p>
+    <w:p>
+      <w:pPr>
+        <w:pStyle w:val="Normal"/>
+        <w:rPr/>
+      </w:pPr>
+      <w:r>
+        <w:rPr/>
+      </w:r>
+    </w:p>
+    <w:p>
+      <w:pPr>
+        <w:pStyle w:val="Normal"/>
+        <w:rPr/>
+      </w:pPr>
+      <w:r>
+        <w:rPr/>
+      </w:r>
+    </w:p>
+    <w:p>
+      <w:pPr>
+        <w:pStyle w:val="Normal"/>
+        <w:rPr/>
+      </w:pPr>
       <w:bookmarkStart w:id="0" w:name="_GoBack"/>
       <w:r>
-        <w:rPr>
-          <w:noProof/>
-        </w:rPr>
+        <w:rPr/>
         <w:drawing>
-          <wp:inline distT="0" distB="0" distL="0" distR="0" wp14:anchorId="75AC1BB3" wp14:editId="464100AA">
+          <wp:inline distT="0" distB="0" distL="0" distR="0">
             <wp:extent cx="5943600" cy="4157980"/>
             <wp:effectExtent l="0" t="0" r="0" b="0"/>
-            <wp:docPr id="5" name="Picture 5"/>
+            <wp:docPr id="5" name="Picture 5" descr=""/>
             <wp:cNvGraphicFramePr>
               <a:graphicFrameLocks xmlns:a="http://schemas.openxmlformats.org/drawingml/2006/main" noChangeAspect="1"/>
             </wp:cNvGraphicFramePr>
@@ -313,16 +374,18 @@
               <a:graphicData uri="http://schemas.openxmlformats.org/drawingml/2006/picture">
                 <pic:pic xmlns:pic="http://schemas.openxmlformats.org/drawingml/2006/picture">
                   <pic:nvPicPr>
-                    <pic:cNvPr id="1" name=""/>
-                    <pic:cNvPicPr/>
+                    <pic:cNvPr id="5" name="Picture 5" descr=""/>
+                    <pic:cNvPicPr>
+                      <a:picLocks noChangeAspect="1" noChangeArrowheads="1"/>
+                    </pic:cNvPicPr>
                   </pic:nvPicPr>
                   <pic:blipFill>
-                    <a:blip r:embed="rId8"/>
+                    <a:blip r:embed="rId6"/>
                     <a:stretch>
                       <a:fillRect/>
                     </a:stretch>
                   </pic:blipFill>
-                  <pic:spPr>
+                  <pic:spPr bwMode="auto">
                     <a:xfrm>
                       <a:off x="0" y="0"/>
                       <a:ext cx="5943600" cy="4157980"/>
@@ -340,18 +403,21 @@
       <w:bookmarkEnd w:id="0"/>
     </w:p>
     <w:p>
-      <w:r>
+      <w:pPr>
+        <w:pStyle w:val="Normal"/>
+        <w:rPr/>
+      </w:pPr>
+      <w:r>
+        <w:rPr/>
         <w:t xml:space="preserve"> </w:t>
       </w:r>
       <w:r>
-        <w:rPr>
-          <w:noProof/>
-        </w:rPr>
+        <w:rPr/>
         <w:drawing>
-          <wp:inline distT="0" distB="0" distL="0" distR="0" wp14:anchorId="310F0AD3" wp14:editId="2C9C6DCD">
+          <wp:inline distT="0" distB="0" distL="0" distR="0">
             <wp:extent cx="5943600" cy="1562100"/>
             <wp:effectExtent l="0" t="0" r="0" b="0"/>
-            <wp:docPr id="6" name="Picture 6"/>
+            <wp:docPr id="6" name="Picture 6" descr=""/>
             <wp:cNvGraphicFramePr>
               <a:graphicFrameLocks xmlns:a="http://schemas.openxmlformats.org/drawingml/2006/main" noChangeAspect="1"/>
             </wp:cNvGraphicFramePr>
@@ -359,16 +425,18 @@
               <a:graphicData uri="http://schemas.openxmlformats.org/drawingml/2006/picture">
                 <pic:pic xmlns:pic="http://schemas.openxmlformats.org/drawingml/2006/picture">
                   <pic:nvPicPr>
-                    <pic:cNvPr id="1" name=""/>
-                    <pic:cNvPicPr/>
+                    <pic:cNvPr id="6" name="Picture 6" descr=""/>
+                    <pic:cNvPicPr>
+                      <a:picLocks noChangeAspect="1" noChangeArrowheads="1"/>
+                    </pic:cNvPicPr>
                   </pic:nvPicPr>
                   <pic:blipFill>
-                    <a:blip r:embed="rId9"/>
+                    <a:blip r:embed="rId7"/>
                     <a:stretch>
                       <a:fillRect/>
                     </a:stretch>
                   </pic:blipFill>
-                  <pic:spPr>
+                  <pic:spPr bwMode="auto">
                     <a:xfrm>
                       <a:off x="0" y="0"/>
                       <a:ext cx="5943600" cy="1562100"/>
@@ -384,44 +452,425 @@
         </w:drawing>
       </w:r>
     </w:p>
+    <w:p>
+      <w:pPr>
+        <w:pStyle w:val="Normal"/>
+        <w:rPr/>
+      </w:pPr>
+      <w:r>
+        <w:rPr/>
+      </w:r>
+    </w:p>
+    <w:p>
+      <w:pPr>
+        <w:pStyle w:val="Normal"/>
+        <w:rPr/>
+      </w:pPr>
+      <w:r>
+        <w:rPr/>
+      </w:r>
+    </w:p>
+    <w:p>
+      <w:pPr>
+        <w:pStyle w:val="Normal"/>
+        <w:rPr/>
+      </w:pPr>
+      <w:r>
+        <w:rPr/>
+      </w:r>
+      <w:r>
+        <w:br w:type="page"/>
+      </w:r>
+    </w:p>
+    <w:p>
+      <w:pPr>
+        <w:pStyle w:val="Normal"/>
+        <w:rPr>
+          <w:b/>
+          <w:b/>
+          <w:bCs/>
+        </w:rPr>
+      </w:pPr>
+      <w:r>
+        <w:rPr>
+          <w:b/>
+          <w:bCs/>
+        </w:rPr>
+        <w:t>Part 2 – Building and training the kNN model</w:t>
+      </w:r>
+    </w:p>
+    <w:p>
+      <w:pPr>
+        <w:pStyle w:val="Normal"/>
+        <w:rPr>
+          <w:b/>
+          <w:b/>
+          <w:bCs/>
+        </w:rPr>
+      </w:pPr>
+      <w:r>
+        <w:rPr>
+          <w:b/>
+          <w:bCs/>
+        </w:rPr>
+        <w:drawing>
+          <wp:anchor behindDoc="0" distT="0" distB="0" distL="0" distR="0" simplePos="0" locked="0" layoutInCell="1" allowOverlap="1" relativeHeight="8">
+            <wp:simplePos x="0" y="0"/>
+            <wp:positionH relativeFrom="column">
+              <wp:align>center</wp:align>
+            </wp:positionH>
+            <wp:positionV relativeFrom="paragraph">
+              <wp:posOffset>635</wp:posOffset>
+            </wp:positionV>
+            <wp:extent cx="5943600" cy="1045210"/>
+            <wp:effectExtent l="0" t="0" r="0" b="0"/>
+            <wp:wrapSquare wrapText="largest"/>
+            <wp:docPr id="7" name="Image1" descr=""/>
+            <wp:cNvGraphicFramePr>
+              <a:graphicFrameLocks xmlns:a="http://schemas.openxmlformats.org/drawingml/2006/main" noChangeAspect="1"/>
+            </wp:cNvGraphicFramePr>
+            <a:graphic xmlns:a="http://schemas.openxmlformats.org/drawingml/2006/main">
+              <a:graphicData uri="http://schemas.openxmlformats.org/drawingml/2006/picture">
+                <pic:pic xmlns:pic="http://schemas.openxmlformats.org/drawingml/2006/picture">
+                  <pic:nvPicPr>
+                    <pic:cNvPr id="7" name="Image1" descr=""/>
+                    <pic:cNvPicPr>
+                      <a:picLocks noChangeAspect="1" noChangeArrowheads="1"/>
+                    </pic:cNvPicPr>
+                  </pic:nvPicPr>
+                  <pic:blipFill>
+                    <a:blip r:embed="rId8"/>
+                    <a:stretch>
+                      <a:fillRect/>
+                    </a:stretch>
+                  </pic:blipFill>
+                  <pic:spPr bwMode="auto">
+                    <a:xfrm>
+                      <a:off x="0" y="0"/>
+                      <a:ext cx="5943600" cy="1045210"/>
+                    </a:xfrm>
+                    <a:prstGeom prst="rect">
+                      <a:avLst/>
+                    </a:prstGeom>
+                  </pic:spPr>
+                </pic:pic>
+              </a:graphicData>
+            </a:graphic>
+          </wp:anchor>
+        </w:drawing>
+      </w:r>
+    </w:p>
+    <w:p>
+      <w:pPr>
+        <w:pStyle w:val="Normal"/>
+        <w:rPr>
+          <w:b/>
+          <w:b/>
+          <w:bCs/>
+        </w:rPr>
+      </w:pPr>
+      <w:r>
+        <w:rPr>
+          <w:b/>
+          <w:bCs/>
+        </w:rPr>
+        <w:t>Part 3 – Testing kNN Model</w:t>
+      </w:r>
+    </w:p>
+    <w:p>
+      <w:pPr>
+        <w:pStyle w:val="Normal"/>
+        <w:rPr>
+          <w:b/>
+          <w:b/>
+          <w:bCs/>
+        </w:rPr>
+      </w:pPr>
+      <w:r>
+        <w:rPr>
+          <w:b/>
+          <w:bCs/>
+        </w:rPr>
+        <w:drawing>
+          <wp:anchor behindDoc="0" distT="0" distB="0" distL="0" distR="0" simplePos="0" locked="0" layoutInCell="1" allowOverlap="1" relativeHeight="9">
+            <wp:simplePos x="0" y="0"/>
+            <wp:positionH relativeFrom="column">
+              <wp:align>center</wp:align>
+            </wp:positionH>
+            <wp:positionV relativeFrom="paragraph">
+              <wp:posOffset>635</wp:posOffset>
+            </wp:positionV>
+            <wp:extent cx="5943600" cy="5317490"/>
+            <wp:effectExtent l="0" t="0" r="0" b="0"/>
+            <wp:wrapSquare wrapText="largest"/>
+            <wp:docPr id="8" name="Image2" descr=""/>
+            <wp:cNvGraphicFramePr>
+              <a:graphicFrameLocks xmlns:a="http://schemas.openxmlformats.org/drawingml/2006/main" noChangeAspect="1"/>
+            </wp:cNvGraphicFramePr>
+            <a:graphic xmlns:a="http://schemas.openxmlformats.org/drawingml/2006/main">
+              <a:graphicData uri="http://schemas.openxmlformats.org/drawingml/2006/picture">
+                <pic:pic xmlns:pic="http://schemas.openxmlformats.org/drawingml/2006/picture">
+                  <pic:nvPicPr>
+                    <pic:cNvPr id="8" name="Image2" descr=""/>
+                    <pic:cNvPicPr>
+                      <a:picLocks noChangeAspect="1" noChangeArrowheads="1"/>
+                    </pic:cNvPicPr>
+                  </pic:nvPicPr>
+                  <pic:blipFill>
+                    <a:blip r:embed="rId9"/>
+                    <a:stretch>
+                      <a:fillRect/>
+                    </a:stretch>
+                  </pic:blipFill>
+                  <pic:spPr bwMode="auto">
+                    <a:xfrm>
+                      <a:off x="0" y="0"/>
+                      <a:ext cx="5943600" cy="5317490"/>
+                    </a:xfrm>
+                    <a:prstGeom prst="rect">
+                      <a:avLst/>
+                    </a:prstGeom>
+                  </pic:spPr>
+                </pic:pic>
+              </a:graphicData>
+            </a:graphic>
+          </wp:anchor>
+        </w:drawing>
+      </w:r>
+    </w:p>
+    <w:p>
+      <w:pPr>
+        <w:pStyle w:val="Normal"/>
+        <w:rPr>
+          <w:b/>
+          <w:b/>
+          <w:bCs/>
+        </w:rPr>
+      </w:pPr>
+      <w:r>
+        <w:rPr>
+          <w:b/>
+          <w:bCs/>
+        </w:rPr>
+      </w:r>
+      <w:r>
+        <w:br w:type="page"/>
+      </w:r>
+    </w:p>
+    <w:p>
+      <w:pPr>
+        <w:pStyle w:val="Normal"/>
+        <w:rPr>
+          <w:b/>
+          <w:b/>
+          <w:bCs/>
+        </w:rPr>
+      </w:pPr>
+      <w:r>
+        <w:drawing>
+          <wp:anchor behindDoc="0" distT="0" distB="0" distL="0" distR="0" simplePos="0" locked="0" layoutInCell="1" allowOverlap="1" relativeHeight="10">
+            <wp:simplePos x="0" y="0"/>
+            <wp:positionH relativeFrom="column">
+              <wp:posOffset>-146685</wp:posOffset>
+            </wp:positionH>
+            <wp:positionV relativeFrom="paragraph">
+              <wp:posOffset>307340</wp:posOffset>
+            </wp:positionV>
+            <wp:extent cx="5943600" cy="1040765"/>
+            <wp:effectExtent l="0" t="0" r="0" b="0"/>
+            <wp:wrapSquare wrapText="largest"/>
+            <wp:docPr id="9" name="Image3" descr=""/>
+            <wp:cNvGraphicFramePr>
+              <a:graphicFrameLocks xmlns:a="http://schemas.openxmlformats.org/drawingml/2006/main" noChangeAspect="1"/>
+            </wp:cNvGraphicFramePr>
+            <a:graphic xmlns:a="http://schemas.openxmlformats.org/drawingml/2006/main">
+              <a:graphicData uri="http://schemas.openxmlformats.org/drawingml/2006/picture">
+                <pic:pic xmlns:pic="http://schemas.openxmlformats.org/drawingml/2006/picture">
+                  <pic:nvPicPr>
+                    <pic:cNvPr id="9" name="Image3" descr=""/>
+                    <pic:cNvPicPr>
+                      <a:picLocks noChangeAspect="1" noChangeArrowheads="1"/>
+                    </pic:cNvPicPr>
+                  </pic:nvPicPr>
+                  <pic:blipFill>
+                    <a:blip r:embed="rId10"/>
+                    <a:stretch>
+                      <a:fillRect/>
+                    </a:stretch>
+                  </pic:blipFill>
+                  <pic:spPr bwMode="auto">
+                    <a:xfrm>
+                      <a:off x="0" y="0"/>
+                      <a:ext cx="5943600" cy="1040765"/>
+                    </a:xfrm>
+                    <a:prstGeom prst="rect">
+                      <a:avLst/>
+                    </a:prstGeom>
+                  </pic:spPr>
+                </pic:pic>
+              </a:graphicData>
+            </a:graphic>
+          </wp:anchor>
+        </w:drawing>
+      </w:r>
+      <w:r>
+        <w:rPr>
+          <w:b/>
+          <w:bCs/>
+        </w:rPr>
+        <w:t>Part 4 – Cross Validation</w:t>
+      </w:r>
+    </w:p>
+    <w:p>
+      <w:pPr>
+        <w:pStyle w:val="Normal"/>
+        <w:rPr>
+          <w:b/>
+          <w:b/>
+          <w:bCs/>
+        </w:rPr>
+      </w:pPr>
+      <w:r>
+        <w:rPr>
+          <w:b/>
+          <w:bCs/>
+        </w:rPr>
+      </w:r>
+    </w:p>
+    <w:p>
+      <w:pPr>
+        <w:pStyle w:val="Normal"/>
+        <w:rPr>
+          <w:b/>
+          <w:b/>
+          <w:bCs/>
+        </w:rPr>
+      </w:pPr>
+      <w:r>
+        <w:rPr>
+          <w:b/>
+          <w:bCs/>
+        </w:rPr>
+        <w:t>Part 5 – Optimizing n-neighbors paramater</w:t>
+      </w:r>
+    </w:p>
+    <w:p>
+      <w:pPr>
+        <w:pStyle w:val="Normal"/>
+        <w:rPr>
+          <w:b/>
+          <w:b/>
+          <w:bCs/>
+        </w:rPr>
+      </w:pPr>
+      <w:r>
+        <w:rPr>
+          <w:b/>
+          <w:bCs/>
+        </w:rPr>
+      </w:r>
+    </w:p>
+    <w:p>
+      <w:pPr>
+        <w:pStyle w:val="Normal"/>
+        <w:spacing w:before="0" w:after="160"/>
+        <w:rPr>
+          <w:b/>
+          <w:b/>
+          <w:bCs/>
+        </w:rPr>
+      </w:pPr>
+      <w:r>
+        <w:rPr>
+          <w:b/>
+          <w:bCs/>
+        </w:rPr>
+        <w:drawing>
+          <wp:anchor behindDoc="0" distT="0" distB="0" distL="0" distR="0" simplePos="0" locked="0" layoutInCell="1" allowOverlap="1" relativeHeight="11">
+            <wp:simplePos x="0" y="0"/>
+            <wp:positionH relativeFrom="column">
+              <wp:align>center</wp:align>
+            </wp:positionH>
+            <wp:positionV relativeFrom="paragraph">
+              <wp:posOffset>635</wp:posOffset>
+            </wp:positionV>
+            <wp:extent cx="5943600" cy="2880360"/>
+            <wp:effectExtent l="0" t="0" r="0" b="0"/>
+            <wp:wrapSquare wrapText="largest"/>
+            <wp:docPr id="10" name="Image4" descr=""/>
+            <wp:cNvGraphicFramePr>
+              <a:graphicFrameLocks xmlns:a="http://schemas.openxmlformats.org/drawingml/2006/main" noChangeAspect="1"/>
+            </wp:cNvGraphicFramePr>
+            <a:graphic xmlns:a="http://schemas.openxmlformats.org/drawingml/2006/main">
+              <a:graphicData uri="http://schemas.openxmlformats.org/drawingml/2006/picture">
+                <pic:pic xmlns:pic="http://schemas.openxmlformats.org/drawingml/2006/picture">
+                  <pic:nvPicPr>
+                    <pic:cNvPr id="10" name="Image4" descr=""/>
+                    <pic:cNvPicPr>
+                      <a:picLocks noChangeAspect="1" noChangeArrowheads="1"/>
+                    </pic:cNvPicPr>
+                  </pic:nvPicPr>
+                  <pic:blipFill>
+                    <a:blip r:embed="rId11"/>
+                    <a:stretch>
+                      <a:fillRect/>
+                    </a:stretch>
+                  </pic:blipFill>
+                  <pic:spPr bwMode="auto">
+                    <a:xfrm>
+                      <a:off x="0" y="0"/>
+                      <a:ext cx="5943600" cy="2880360"/>
+                    </a:xfrm>
+                    <a:prstGeom prst="rect">
+                      <a:avLst/>
+                    </a:prstGeom>
+                  </pic:spPr>
+                </pic:pic>
+              </a:graphicData>
+            </a:graphic>
+          </wp:anchor>
+        </w:drawing>
+      </w:r>
+    </w:p>
     <w:sectPr>
+      <w:type w:val="nextPage"/>
       <w:pgSz w:w="12240" w:h="15840"/>
-      <w:pgMar w:top="1440" w:right="1440" w:bottom="1440" w:left="1440" w:header="720" w:footer="720" w:gutter="0"/>
-      <w:cols w:space="720"/>
-      <w:docGrid w:linePitch="360"/>
+      <w:pgMar w:left="1440" w:right="1440" w:header="0" w:top="1440" w:footer="0" w:bottom="1440" w:gutter="0"/>
+      <w:pgNumType w:fmt="decimal"/>
+      <w:formProt w:val="false"/>
+      <w:textDirection w:val="lrTb"/>
+      <w:docGrid w:type="default" w:linePitch="360" w:charSpace="4096"/>
     </w:sectPr>
   </w:body>
 </w:document>
 </file>
 
 <file path=word/styles.xml><?xml version="1.0" encoding="utf-8"?>
-<w:styles xmlns:mc="http://schemas.openxmlformats.org/markup-compatibility/2006" xmlns:r="http://schemas.openxmlformats.org/officeDocument/2006/relationships" xmlns:w="http://schemas.openxmlformats.org/wordprocessingml/2006/main" xmlns:w14="http://schemas.microsoft.com/office/word/2010/wordml" xmlns:w15="http://schemas.microsoft.com/office/word/2012/wordml" xmlns:w16cid="http://schemas.microsoft.com/office/word/2016/wordml/cid" xmlns:w16se="http://schemas.microsoft.com/office/word/2015/wordml/symex" mc:Ignorable="w14 w15 w16se w16cid">
+<w:styles xmlns:w="http://schemas.openxmlformats.org/wordprocessingml/2006/main" xmlns:w14="http://schemas.microsoft.com/office/word/2010/wordml" xmlns:mc="http://schemas.openxmlformats.org/markup-compatibility/2006" mc:Ignorable="w14">
   <w:docDefaults>
     <w:rPrDefault>
       <w:rPr>
-        <w:rFonts w:asciiTheme="minorHAnsi" w:eastAsiaTheme="minorHAnsi" w:hAnsiTheme="minorHAnsi" w:cstheme="minorBidi"/>
+        <w:rFonts w:ascii="Calibri" w:hAnsi="Calibri" w:eastAsia="Calibri" w:cs="" w:asciiTheme="minorHAnsi" w:cstheme="minorBidi" w:eastAsiaTheme="minorHAnsi" w:hAnsiTheme="minorHAnsi"/>
         <w:sz w:val="22"/>
         <w:szCs w:val="22"/>
         <w:lang w:val="en-US" w:eastAsia="en-US" w:bidi="ar-SA"/>
       </w:rPr>
     </w:rPrDefault>
     <w:pPrDefault>
-      <w:pPr>
-        <w:spacing w:after="160" w:line="259" w:lineRule="auto"/>
-      </w:pPr>
+      <w:pPr/>
     </w:pPrDefault>
   </w:docDefaults>
   <w:latentStyles w:defLockedState="0" w:defUIPriority="99" w:defSemiHidden="0" w:defUnhideWhenUsed="0" w:defQFormat="0" w:count="376">
     <w:lsdException w:name="Normal" w:uiPriority="0" w:qFormat="1"/>
     <w:lsdException w:name="heading 1" w:uiPriority="9" w:qFormat="1"/>
-    <w:lsdException w:name="heading 2" w:semiHidden="1" w:uiPriority="9" w:unhideWhenUsed="1" w:qFormat="1"/>
-    <w:lsdException w:name="heading 3" w:semiHidden="1" w:uiPriority="9" w:unhideWhenUsed="1" w:qFormat="1"/>
-    <w:lsdException w:name="heading 4" w:semiHidden="1" w:uiPriority="9" w:unhideWhenUsed="1" w:qFormat="1"/>
-    <w:lsdException w:name="heading 5" w:semiHidden="1" w:uiPriority="9" w:unhideWhenUsed="1" w:qFormat="1"/>
-    <w:lsdException w:name="heading 6" w:semiHidden="1" w:uiPriority="9" w:unhideWhenUsed="1" w:qFormat="1"/>
-    <w:lsdException w:name="heading 7" w:semiHidden="1" w:uiPriority="9" w:unhideWhenUsed="1" w:qFormat="1"/>
-    <w:lsdException w:name="heading 8" w:semiHidden="1" w:uiPriority="9" w:unhideWhenUsed="1" w:qFormat="1"/>
-    <w:lsdException w:name="heading 9" w:semiHidden="1" w:uiPriority="9" w:unhideWhenUsed="1" w:qFormat="1"/>
+    <w:lsdException w:name="heading 2" w:uiPriority="9" w:semiHidden="1" w:unhideWhenUsed="1" w:qFormat="1"/>
+    <w:lsdException w:name="heading 3" w:uiPriority="9" w:semiHidden="1" w:unhideWhenUsed="1" w:qFormat="1"/>
+    <w:lsdException w:name="heading 4" w:uiPriority="9" w:semiHidden="1" w:unhideWhenUsed="1" w:qFormat="1"/>
+    <w:lsdException w:name="heading 5" w:uiPriority="9" w:semiHidden="1" w:unhideWhenUsed="1" w:qFormat="1"/>
+    <w:lsdException w:name="heading 6" w:uiPriority="9" w:semiHidden="1" w:unhideWhenUsed="1" w:qFormat="1"/>
+    <w:lsdException w:name="heading 7" w:uiPriority="9" w:semiHidden="1" w:unhideWhenUsed="1" w:qFormat="1"/>
+    <w:lsdException w:name="heading 8" w:uiPriority="9" w:semiHidden="1" w:unhideWhenUsed="1" w:qFormat="1"/>
+    <w:lsdException w:name="heading 9" w:uiPriority="9" w:semiHidden="1" w:unhideWhenUsed="1" w:qFormat="1"/>
     <w:lsdException w:name="index 1" w:semiHidden="1" w:unhideWhenUsed="1"/>
     <w:lsdException w:name="index 2" w:semiHidden="1" w:unhideWhenUsed="1"/>
     <w:lsdException w:name="index 3" w:semiHidden="1" w:unhideWhenUsed="1"/>
@@ -431,22 +880,22 @@
     <w:lsdException w:name="index 7" w:semiHidden="1" w:unhideWhenUsed="1"/>
     <w:lsdException w:name="index 8" w:semiHidden="1" w:unhideWhenUsed="1"/>
     <w:lsdException w:name="index 9" w:semiHidden="1" w:unhideWhenUsed="1"/>
-    <w:lsdException w:name="toc 1" w:semiHidden="1" w:uiPriority="39" w:unhideWhenUsed="1"/>
-    <w:lsdException w:name="toc 2" w:semiHidden="1" w:uiPriority="39" w:unhideWhenUsed="1"/>
-    <w:lsdException w:name="toc 3" w:semiHidden="1" w:uiPriority="39" w:unhideWhenUsed="1"/>
-    <w:lsdException w:name="toc 4" w:semiHidden="1" w:uiPriority="39" w:unhideWhenUsed="1"/>
-    <w:lsdException w:name="toc 5" w:semiHidden="1" w:uiPriority="39" w:unhideWhenUsed="1"/>
-    <w:lsdException w:name="toc 6" w:semiHidden="1" w:uiPriority="39" w:unhideWhenUsed="1"/>
-    <w:lsdException w:name="toc 7" w:semiHidden="1" w:uiPriority="39" w:unhideWhenUsed="1"/>
-    <w:lsdException w:name="toc 8" w:semiHidden="1" w:uiPriority="39" w:unhideWhenUsed="1"/>
-    <w:lsdException w:name="toc 9" w:semiHidden="1" w:uiPriority="39" w:unhideWhenUsed="1"/>
+    <w:lsdException w:name="toc 1" w:uiPriority="39" w:semiHidden="1" w:unhideWhenUsed="1"/>
+    <w:lsdException w:name="toc 2" w:uiPriority="39" w:semiHidden="1" w:unhideWhenUsed="1"/>
+    <w:lsdException w:name="toc 3" w:uiPriority="39" w:semiHidden="1" w:unhideWhenUsed="1"/>
+    <w:lsdException w:name="toc 4" w:uiPriority="39" w:semiHidden="1" w:unhideWhenUsed="1"/>
+    <w:lsdException w:name="toc 5" w:uiPriority="39" w:semiHidden="1" w:unhideWhenUsed="1"/>
+    <w:lsdException w:name="toc 6" w:uiPriority="39" w:semiHidden="1" w:unhideWhenUsed="1"/>
+    <w:lsdException w:name="toc 7" w:uiPriority="39" w:semiHidden="1" w:unhideWhenUsed="1"/>
+    <w:lsdException w:name="toc 8" w:uiPriority="39" w:semiHidden="1" w:unhideWhenUsed="1"/>
+    <w:lsdException w:name="toc 9" w:uiPriority="39" w:semiHidden="1" w:unhideWhenUsed="1"/>
     <w:lsdException w:name="Normal Indent" w:semiHidden="1" w:unhideWhenUsed="1"/>
     <w:lsdException w:name="footnote text" w:semiHidden="1" w:unhideWhenUsed="1"/>
     <w:lsdException w:name="annotation text" w:semiHidden="1" w:unhideWhenUsed="1"/>
     <w:lsdException w:name="header" w:semiHidden="1" w:unhideWhenUsed="1"/>
     <w:lsdException w:name="footer" w:semiHidden="1" w:unhideWhenUsed="1"/>
     <w:lsdException w:name="index heading" w:semiHidden="1" w:unhideWhenUsed="1"/>
-    <w:lsdException w:name="caption" w:semiHidden="1" w:uiPriority="35" w:unhideWhenUsed="1" w:qFormat="1"/>
+    <w:lsdException w:name="caption" w:uiPriority="35" w:semiHidden="1" w:unhideWhenUsed="1" w:qFormat="1"/>
     <w:lsdException w:name="table of figures" w:semiHidden="1" w:unhideWhenUsed="1"/>
     <w:lsdException w:name="envelope address" w:semiHidden="1" w:unhideWhenUsed="1"/>
     <w:lsdException w:name="envelope return" w:semiHidden="1" w:unhideWhenUsed="1"/>
@@ -477,7 +926,7 @@
     <w:lsdException w:name="Title" w:uiPriority="10" w:qFormat="1"/>
     <w:lsdException w:name="Closing" w:semiHidden="1" w:unhideWhenUsed="1"/>
     <w:lsdException w:name="Signature" w:semiHidden="1" w:unhideWhenUsed="1"/>
-    <w:lsdException w:name="Default Paragraph Font" w:semiHidden="1" w:uiPriority="1" w:unhideWhenUsed="1"/>
+    <w:lsdException w:name="Default Paragraph Font" w:uiPriority="1" w:semiHidden="1" w:unhideWhenUsed="1"/>
     <w:lsdException w:name="Body Text" w:semiHidden="1" w:unhideWhenUsed="1"/>
     <w:lsdException w:name="Body Text Indent" w:semiHidden="1" w:unhideWhenUsed="1"/>
     <w:lsdException w:name="List Continue" w:semiHidden="1" w:unhideWhenUsed="1"/>
@@ -674,8 +1123,8 @@
     <w:lsdException w:name="Subtle Reference" w:uiPriority="31" w:qFormat="1"/>
     <w:lsdException w:name="Intense Reference" w:uiPriority="32" w:qFormat="1"/>
     <w:lsdException w:name="Book Title" w:uiPriority="33" w:qFormat="1"/>
-    <w:lsdException w:name="Bibliography" w:semiHidden="1" w:uiPriority="37" w:unhideWhenUsed="1"/>
-    <w:lsdException w:name="TOC Heading" w:semiHidden="1" w:uiPriority="39" w:unhideWhenUsed="1" w:qFormat="1"/>
+    <w:lsdException w:name="Bibliography" w:uiPriority="37" w:semiHidden="1" w:unhideWhenUsed="1"/>
+    <w:lsdException w:name="TOC Heading" w:uiPriority="39" w:semiHidden="1" w:unhideWhenUsed="1" w:qFormat="1"/>
     <w:lsdException w:name="Plain Table 1" w:uiPriority="41"/>
     <w:lsdException w:name="Plain Table 2" w:uiPriority="42"/>
     <w:lsdException w:name="Plain Table 3" w:uiPriority="43"/>
@@ -786,15 +1235,96 @@
     <w:lsdException w:name="Unresolved Mention" w:semiHidden="1" w:unhideWhenUsed="1"/>
     <w:lsdException w:name="Smart Link" w:semiHidden="1" w:unhideWhenUsed="1"/>
   </w:latentStyles>
-  <w:style w:type="paragraph" w:default="1" w:styleId="Normal">
+  <w:style w:type="paragraph" w:styleId="Normal" w:default="1">
     <w:name w:val="Normal"/>
     <w:qFormat/>
+    <w:pPr>
+      <w:widowControl/>
+      <w:bidi w:val="0"/>
+      <w:spacing w:lineRule="auto" w:line="259" w:before="0" w:after="160"/>
+      <w:jc w:val="left"/>
+    </w:pPr>
+    <w:rPr>
+      <w:rFonts w:ascii="Calibri" w:hAnsi="Calibri" w:eastAsia="Calibri" w:cs="" w:asciiTheme="minorHAnsi" w:cstheme="minorBidi" w:eastAsiaTheme="minorHAnsi" w:hAnsiTheme="minorHAnsi"/>
+      <w:color w:val="auto"/>
+      <w:kern w:val="0"/>
+      <w:sz w:val="22"/>
+      <w:szCs w:val="22"/>
+      <w:lang w:val="en-US" w:eastAsia="en-US" w:bidi="ar-SA"/>
+    </w:rPr>
   </w:style>
-  <w:style w:type="character" w:default="1" w:styleId="DefaultParagraphFont">
+  <w:style w:type="character" w:styleId="DefaultParagraphFont" w:default="1">
     <w:name w:val="Default Paragraph Font"/>
     <w:uiPriority w:val="1"/>
     <w:semiHidden/>
     <w:unhideWhenUsed/>
+    <w:qFormat/>
+    <w:rPr/>
+  </w:style>
+  <w:style w:type="paragraph" w:styleId="Heading">
+    <w:name w:val="Heading"/>
+    <w:basedOn w:val="Normal"/>
+    <w:next w:val="TextBody"/>
+    <w:qFormat/>
+    <w:pPr>
+      <w:keepNext w:val="true"/>
+      <w:spacing w:before="240" w:after="120"/>
+    </w:pPr>
+    <w:rPr>
+      <w:rFonts w:ascii="Liberation Sans" w:hAnsi="Liberation Sans" w:eastAsia="Noto Sans CJK SC Regular" w:cs="Lohit Devanagari"/>
+      <w:sz w:val="28"/>
+      <w:szCs w:val="28"/>
+    </w:rPr>
+  </w:style>
+  <w:style w:type="paragraph" w:styleId="TextBody">
+    <w:name w:val="Body Text"/>
+    <w:basedOn w:val="Normal"/>
+    <w:pPr>
+      <w:spacing w:lineRule="auto" w:line="276" w:before="0" w:after="140"/>
+    </w:pPr>
+    <w:rPr/>
+  </w:style>
+  <w:style w:type="paragraph" w:styleId="List">
+    <w:name w:val="List"/>
+    <w:basedOn w:val="TextBody"/>
+    <w:pPr/>
+    <w:rPr>
+      <w:rFonts w:cs="Lohit Devanagari"/>
+    </w:rPr>
+  </w:style>
+  <w:style w:type="paragraph" w:styleId="Caption">
+    <w:name w:val="Caption"/>
+    <w:basedOn w:val="Normal"/>
+    <w:qFormat/>
+    <w:pPr>
+      <w:suppressLineNumbers/>
+      <w:spacing w:before="120" w:after="120"/>
+    </w:pPr>
+    <w:rPr>
+      <w:rFonts w:cs="Lohit Devanagari"/>
+      <w:i/>
+      <w:iCs/>
+      <w:sz w:val="24"/>
+      <w:szCs w:val="24"/>
+    </w:rPr>
+  </w:style>
+  <w:style w:type="paragraph" w:styleId="Index">
+    <w:name w:val="Index"/>
+    <w:basedOn w:val="Normal"/>
+    <w:qFormat/>
+    <w:pPr>
+      <w:suppressLineNumbers/>
+    </w:pPr>
+    <w:rPr>
+      <w:rFonts w:cs="Lohit Devanagari"/>
+    </w:rPr>
+  </w:style>
+  <w:style w:type="numbering" w:styleId="NoList" w:default="1">
+    <w:name w:val="No List"/>
+    <w:uiPriority w:val="99"/>
+    <w:semiHidden/>
+    <w:unhideWhenUsed/>
+    <w:qFormat/>
   </w:style>
   <w:style w:type="table" w:default="1" w:styleId="TableNormal">
     <w:name w:val="Normal Table"/>
@@ -810,12 +1340,6 @@
         <w:right w:w="108" w:type="dxa"/>
       </w:tblCellMar>
     </w:tblPr>
-  </w:style>
-  <w:style w:type="numbering" w:default="1" w:styleId="NoList">
-    <w:name w:val="No List"/>
-    <w:uiPriority w:val="99"/>
-    <w:semiHidden/>
-    <w:unhideWhenUsed/>
   </w:style>
 </w:styles>
 </file>

</xml_diff>